<commit_message>
new interfaces and more impls
</commit_message>
<xml_diff>
--- a/TaskDescription.docx
+++ b/TaskDescription.docx
@@ -3513,18 +3513,7 @@
           <w:noProof/>
           <w:lang w:val="en-AU"/>
         </w:rPr>
-        <w:t>{strength} STR | {dexterity} DEX | {intelligence}</w:t>
-      </w:r>
-      <w:bookmarkStart w:id="0" w:name="_GoBack"/>
-      <w:bookmarkEnd w:id="0"/>
-      <w:r>
-        <w:rPr>
-          <w:rFonts w:ascii="Calibri" w:eastAsia="Calibri" w:hAnsi="Calibri" w:cs="Arial"/>
-          <w:b/>
-          <w:noProof/>
-          <w:lang w:val="en-AU"/>
-        </w:rPr>
-        <w:t xml:space="preserve"> INT | {gold} Gold”</w:t>
+        <w:t>{strength} STR | {dexterity} DEX | {intelligence} INT | {gold} Gold”</w:t>
       </w:r>
     </w:p>
     <w:p>
@@ -8858,6 +8847,7 @@
         <w:rPr>
           <w:rFonts w:ascii="Calibri" w:eastAsia="Calibri" w:hAnsi="Calibri" w:cs="Arial"/>
           <w:noProof/>
+          <w:color w:val="FF0000"/>
           <w:lang w:val="en-AU"/>
         </w:rPr>
         <w:t xml:space="preserve">You can extend from and </w:t>
@@ -8866,6 +8856,7 @@
         <w:rPr>
           <w:rFonts w:ascii="Calibri" w:eastAsia="Calibri" w:hAnsi="Calibri" w:cs="Arial"/>
           <w:noProof/>
+          <w:color w:val="FF0000"/>
           <w:lang w:val="en-AU"/>
         </w:rPr>
         <w:t>in</w:t>
@@ -8874,9 +8865,21 @@
         <w:rPr>
           <w:rFonts w:ascii="Calibri" w:eastAsia="Calibri" w:hAnsi="Calibri" w:cs="Arial"/>
           <w:noProof/>
-          <w:lang w:val="en-AU"/>
-        </w:rPr>
-        <w:t>to all interfaces, but you are not allowed to modify any method signatures.</w:t>
+          <w:color w:val="FF0000"/>
+          <w:lang w:val="en-AU"/>
+        </w:rPr>
+        <w:t>to all interfaces</w:t>
+      </w:r>
+      <w:bookmarkStart w:id="0" w:name="_GoBack"/>
+      <w:bookmarkEnd w:id="0"/>
+      <w:r>
+        <w:rPr>
+          <w:rFonts w:ascii="Calibri" w:eastAsia="Calibri" w:hAnsi="Calibri" w:cs="Arial"/>
+          <w:noProof/>
+          <w:highlight w:val="yellow"/>
+          <w:lang w:val="en-AU"/>
+        </w:rPr>
+        <w:t>, but you are not allowed to modify any method signatures.</w:t>
       </w:r>
     </w:p>
     <w:p>

</xml_diff>